<commit_message>
feat: Enhance home page layout with hero section, swiper component, and wave animations
</commit_message>
<xml_diff>
--- a/hackathon/Script.docx
+++ b/hackathon/Script.docx
@@ -89,7 +89,6 @@
       <w:r>
         <w:t xml:space="preserve">New students get </w:t>
       </w:r>
-      <w:proofErr w:type="gramStart"/>
       <w:r>
         <w:rPr>
           <w:b/>
@@ -97,7 +96,6 @@
         </w:rPr>
         <w:t>overwhelmed</w:t>
       </w:r>
-      <w:proofErr w:type="gramEnd"/>
       <w:r>
         <w:t xml:space="preserve"> navigating campus.</w:t>
       </w:r>
@@ -461,6 +459,64 @@
     </w:p>
     <w:p>
       <w:r>
+        <w:pict w14:anchorId="5CDDD20B">
+          <v:rect id="_x0000_i1066" style="width:0;height:1.5pt" o:hralign="center" o:hrstd="t" o:hr="t" fillcolor="#a0a0a0" stroked="f"/>
+        </w:pict>
+      </w:r>
+    </w:p>
+    <w:p>
+      <w:pPr>
+        <w:rPr>
+          <w:b/>
+          <w:bCs/>
+        </w:rPr>
+      </w:pPr>
+      <w:r>
+        <w:rPr>
+          <w:b/>
+          <w:bCs/>
+        </w:rPr>
+        <w:t xml:space="preserve">4. </w:t>
+      </w:r>
+      <w:r>
+        <w:rPr>
+          <w:b/>
+          <w:bCs/>
+        </w:rPr>
+        <w:t>Platform</w:t>
+      </w:r>
+      <w:r>
+        <w:rPr>
+          <w:b/>
+          <w:bCs/>
+        </w:rPr>
+        <w:t xml:space="preserve"> (</w:t>
+      </w:r>
+      <w:r>
+        <w:rPr>
+          <w:b/>
+          <w:bCs/>
+        </w:rPr>
+        <w:t>15</w:t>
+      </w:r>
+      <w:r>
+        <w:rPr>
+          <w:b/>
+          <w:bCs/>
+        </w:rPr>
+        <w:t xml:space="preserve"> seconds)</w:t>
+      </w:r>
+    </w:p>
+    <w:p>
+      <w:r>
+        <w:t xml:space="preserve">Highlight the </w:t>
+      </w:r>
+      <w:r>
+        <w:t>codebase/technologies and supported platforms along with site map</w:t>
+      </w:r>
+    </w:p>
+    <w:p>
+      <w:r>
         <w:pict w14:anchorId="03847976">
           <v:rect id="_x0000_i1058" style="width:0;height:1.5pt" o:hralign="center" o:hrstd="t" o:hr="t" fillcolor="#a0a0a0" stroked="f"/>
         </w:pict>
@@ -493,13 +549,8 @@
           <w:numId w:val="4"/>
         </w:numPr>
       </w:pPr>
-      <w:proofErr w:type="gramStart"/>
-      <w:r>
-        <w:t>Helps</w:t>
-      </w:r>
-      <w:proofErr w:type="gramEnd"/>
-      <w:r>
-        <w:t xml:space="preserve"> </w:t>
+      <w:r>
+        <w:t xml:space="preserve">Helps </w:t>
       </w:r>
       <w:r>
         <w:rPr>
@@ -657,18 +708,11 @@
           <w:b/>
           <w:bCs/>
         </w:rPr>
+        <w:lastRenderedPageBreak/>
         <w:t>AR ad placements</w:t>
       </w:r>
       <w:r>
-        <w:t xml:space="preserve"> via Google AdSense </w:t>
-      </w:r>
-      <w:proofErr w:type="gramStart"/>
-      <w:r>
-        <w:t>integrated</w:t>
-      </w:r>
-      <w:proofErr w:type="gramEnd"/>
-      <w:r>
-        <w:t xml:space="preserve"> into the map.</w:t>
+        <w:t xml:space="preserve"> via Google AdSense integrated into the map.</w:t>
       </w:r>
     </w:p>
     <w:p>
@@ -695,7 +739,6 @@
           <w:i/>
           <w:iCs/>
         </w:rPr>
-        <w:lastRenderedPageBreak/>
         <w:t xml:space="preserve">"This means UQU has the option to </w:t>
       </w:r>
       <w:r>

</xml_diff>

<commit_message>
feat: Add desktop navigation directions overview and enhance map functionality
</commit_message>
<xml_diff>
--- a/hackathon/Script.docx
+++ b/hackathon/Script.docx
@@ -514,6 +514,9 @@
       <w:r>
         <w:t>codebase/technologies and supported platforms along with site map</w:t>
       </w:r>
+      <w:r>
+        <w:t xml:space="preserve"> and the fact it can be downloaded</w:t>
+      </w:r>
     </w:p>
     <w:p>
       <w:r>
@@ -679,6 +682,7 @@
           <w:b/>
           <w:bCs/>
         </w:rPr>
+        <w:lastRenderedPageBreak/>
         <w:t>2. Monetization (Optional / Bonus):</w:t>
       </w:r>
       <w:r>
@@ -708,7 +712,6 @@
           <w:b/>
           <w:bCs/>
         </w:rPr>
-        <w:lastRenderedPageBreak/>
         <w:t>AR ad placements</w:t>
       </w:r>
       <w:r>

</xml_diff>

<commit_message>
add suggestion retrieval logic
</commit_message>
<xml_diff>
--- a/hackathon/Script.docx
+++ b/hackathon/Script.docx
@@ -55,7 +55,7 @@
     <w:p>
       <w:r>
         <w:pict w14:anchorId="16DDD931">
-          <v:rect id="_x0000_i1055" style="width:0;height:1.5pt" o:hralign="center" o:hrstd="t" o:hr="t" fillcolor="#a0a0a0" stroked="f"/>
+          <v:rect id="_x0000_i1025" style="width:0;height:1.5pt" o:hralign="center" o:hrstd="t" o:hr="t" fillcolor="#a0a0a0" stroked="f"/>
         </w:pict>
       </w:r>
     </w:p>
@@ -145,7 +145,7 @@
     <w:p>
       <w:r>
         <w:pict w14:anchorId="57E1F0D6">
-          <v:rect id="_x0000_i1056" style="width:0;height:1.5pt" o:hralign="center" o:hrstd="t" o:hr="t" fillcolor="#a0a0a0" stroked="f"/>
+          <v:rect id="_x0000_i1026" style="width:0;height:1.5pt" o:hralign="center" o:hrstd="t" o:hr="t" fillcolor="#a0a0a0" stroked="f"/>
         </w:pict>
       </w:r>
     </w:p>
@@ -309,7 +309,7 @@
     <w:p>
       <w:r>
         <w:pict w14:anchorId="11E118E3">
-          <v:rect id="_x0000_i1057" style="width:0;height:1.5pt" o:hralign="center" o:hrstd="t" o:hr="t" fillcolor="#a0a0a0" stroked="f"/>
+          <v:rect id="_x0000_i1027" style="width:0;height:1.5pt" o:hralign="center" o:hrstd="t" o:hr="t" fillcolor="#a0a0a0" stroked="f"/>
         </w:pict>
       </w:r>
     </w:p>
@@ -460,7 +460,7 @@
     <w:p>
       <w:r>
         <w:pict w14:anchorId="5CDDD20B">
-          <v:rect id="_x0000_i1066" style="width:0;height:1.5pt" o:hralign="center" o:hrstd="t" o:hr="t" fillcolor="#a0a0a0" stroked="f"/>
+          <v:rect id="_x0000_i1028" style="width:0;height:1.5pt" o:hralign="center" o:hrstd="t" o:hr="t" fillcolor="#a0a0a0" stroked="f"/>
         </w:pict>
       </w:r>
     </w:p>
@@ -521,7 +521,7 @@
     <w:p>
       <w:r>
         <w:pict w14:anchorId="03847976">
-          <v:rect id="_x0000_i1058" style="width:0;height:1.5pt" o:hralign="center" o:hrstd="t" o:hr="t" fillcolor="#a0a0a0" stroked="f"/>
+          <v:rect id="_x0000_i1029" style="width:0;height:1.5pt" o:hralign="center" o:hrstd="t" o:hr="t" fillcolor="#a0a0a0" stroked="f"/>
         </w:pict>
       </w:r>
     </w:p>
@@ -641,7 +641,7 @@
     <w:p>
       <w:r>
         <w:pict w14:anchorId="329B0BC0">
-          <v:rect id="_x0000_i1065" style="width:0;height:1.5pt" o:hralign="center" o:hrstd="t" o:hr="t" fillcolor="#a0a0a0" stroked="f"/>
+          <v:rect id="_x0000_i1030" style="width:0;height:1.5pt" o:hralign="center" o:hrstd="t" o:hr="t" fillcolor="#a0a0a0" stroked="f"/>
         </w:pict>
       </w:r>
     </w:p>
@@ -764,7 +764,7 @@
     <w:p>
       <w:r>
         <w:pict w14:anchorId="0C3451CD">
-          <v:rect id="_x0000_i1059" style="width:0;height:1.5pt" o:hralign="center" o:hrstd="t" o:hr="t" fillcolor="#a0a0a0" stroked="f"/>
+          <v:rect id="_x0000_i1031" style="width:0;height:1.5pt" o:hralign="center" o:hrstd="t" o:hr="t" fillcolor="#a0a0a0" stroked="f"/>
         </w:pict>
       </w:r>
     </w:p>
@@ -824,7 +824,14 @@
           <w:b/>
           <w:bCs/>
         </w:rPr>
-        <w:t>Tiny wording tip:</w:t>
+        <w:t>tips</w:t>
+      </w:r>
+      <w:r>
+        <w:rPr>
+          <w:b/>
+          <w:bCs/>
+        </w:rPr>
+        <w:t>:</w:t>
       </w:r>
     </w:p>
     <w:p>
@@ -857,6 +864,11 @@
       </w:r>
     </w:p>
     <w:p/>
+    <w:p>
+      <w:r>
+        <w:t>Use survey data. Show student suggestions and comments, and address how many students are currently unaware of what uqu offers</w:t>
+      </w:r>
+    </w:p>
     <w:sectPr>
       <w:pgSz w:w="12240" w:h="15840"/>
       <w:pgMar w:top="1440" w:right="1440" w:bottom="1440" w:left="1440" w:header="720" w:footer="720" w:gutter="0"/>
@@ -2235,6 +2247,7 @@
   <w:style w:type="character" w:default="1" w:styleId="DefaultParagraphFont">
     <w:name w:val="Default Paragraph Font"/>
     <w:uiPriority w:val="1"/>
+    <w:semiHidden/>
     <w:unhideWhenUsed/>
   </w:style>
   <w:style w:type="table" w:default="1" w:styleId="TableNormal">

</xml_diff>

<commit_message>
tiral experimental nav fix
</commit_message>
<xml_diff>
--- a/hackathon/Script.docx
+++ b/hackathon/Script.docx
@@ -31,6 +31,13 @@
         </w:rPr>
         <w:t>1. Hook (10–15 seconds)</w:t>
       </w:r>
+      <w:r>
+        <w:rPr>
+          <w:b/>
+          <w:bCs/>
+        </w:rPr>
+        <w:t xml:space="preserve"> </w:t>
+      </w:r>
     </w:p>
     <w:p>
       <w:r>
@@ -39,8 +46,10 @@
     </w:p>
     <w:p>
       <w:r>
-        <w:t>Example:</w:t>
-      </w:r>
+        <w:t>Slides: title slide</w:t>
+      </w:r>
+    </w:p>
+    <w:p>
       <w:r>
         <w:br/>
       </w:r>
@@ -49,7 +58,21 @@
           <w:i/>
           <w:iCs/>
         </w:rPr>
-        <w:t>"Remember your first week at UQ? Wandering around lost, missing events, not knowing where to even find help or food? We’ve all been there. What if finding your way — and discovering UQU — was as easy as lifting your phone?"</w:t>
+        <w:t>"Remember your first week at UQ? Wandering around lost, missing events, not knowing where to even find help or food? We’ve all been there. What if finding your way — and discovering UQU — was as easy as lifting your phone?</w:t>
+      </w:r>
+      <w:r>
+        <w:rPr>
+          <w:i/>
+          <w:iCs/>
+        </w:rPr>
+        <w:t xml:space="preserve"> What if we had Waypoint by UQU?</w:t>
+      </w:r>
+      <w:r>
+        <w:rPr>
+          <w:i/>
+          <w:iCs/>
+        </w:rPr>
+        <w:t>"</w:t>
       </w:r>
     </w:p>
     <w:p>
@@ -142,6 +165,7 @@
         <w:t>.</w:t>
       </w:r>
     </w:p>
+    <w:p/>
     <w:p>
       <w:r>
         <w:pict w14:anchorId="57E1F0D6">
@@ -325,6 +349,7 @@
           <w:b/>
           <w:bCs/>
         </w:rPr>
+        <w:lastRenderedPageBreak/>
         <w:t>4. Key Features (45 seconds)</w:t>
       </w:r>
     </w:p>
@@ -355,7 +380,6 @@
           <w:b/>
           <w:bCs/>
         </w:rPr>
-        <w:lastRenderedPageBreak/>
         <w:t>AR Navigation</w:t>
       </w:r>
       <w:r>
@@ -458,6 +482,23 @@
       </w:r>
     </w:p>
     <w:p>
+      <w:pPr>
+        <w:numPr>
+          <w:ilvl w:val="0"/>
+          <w:numId w:val="3"/>
+        </w:numPr>
+        <w:rPr>
+          <w:u w:val="single"/>
+        </w:rPr>
+      </w:pPr>
+      <w:r>
+        <w:rPr>
+          <w:u w:val="single"/>
+        </w:rPr>
+        <w:t>Show timeline of future features</w:t>
+      </w:r>
+    </w:p>
+    <w:p>
       <w:r>
         <w:pict w14:anchorId="5CDDD20B">
           <v:rect id="_x0000_i1028" style="width:0;height:1.5pt" o:hralign="center" o:hrstd="t" o:hr="t" fillcolor="#a0a0a0" stroked="f"/>
@@ -651,6 +692,7 @@
           <w:b/>
           <w:bCs/>
         </w:rPr>
+        <w:lastRenderedPageBreak/>
         <w:t>6</w:t>
       </w:r>
       <w:r>
@@ -682,7 +724,6 @@
           <w:b/>
           <w:bCs/>
         </w:rPr>
-        <w:lastRenderedPageBreak/>
         <w:t>2. Monetization (Optional / Bonus):</w:t>
       </w:r>
       <w:r>

</xml_diff>